<commit_message>
Updated source code with individual ERC20 token support for each company, user accounts and contract
</commit_message>
<xml_diff>
--- a/documents/API_Specification_CoinClaim Rest APIs_v0.3.docx
+++ b/documents/API_Specification_CoinClaim Rest APIs_v0.3.docx
@@ -5736,7 +5736,23 @@
           <w:sz w:val="20"/>
         </w:rPr>
         <w:tab/>
-        <w:t>"type": "BTC",</w:t>
+        <w:t>"type": "</w:t>
+      </w:r>
+      <w:r>
+        <w:rPr>
+          <w:rFonts w:ascii="Courier New" w:hAnsi="Courier New" w:cs="Courier New"/>
+          <w:noProof/>
+          <w:sz w:val="20"/>
+        </w:rPr>
+        <w:t>ETH</w:t>
+      </w:r>
+      <w:r>
+        <w:rPr>
+          <w:rFonts w:ascii="Courier New" w:hAnsi="Courier New" w:cs="Courier New"/>
+          <w:noProof/>
+          <w:sz w:val="20"/>
+        </w:rPr>
+        <w:t>",</w:t>
       </w:r>
     </w:p>
     <w:p>
@@ -6373,8 +6389,6 @@
         <w:spacing w:line="276" w:lineRule="auto"/>
       </w:pPr>
       <w:bookmarkStart w:id="5" w:name="_Toc511246232"/>
-      <w:bookmarkStart w:id="6" w:name="_GoBack"/>
-      <w:bookmarkEnd w:id="6"/>
       <w:r>
         <w:t>Account</w:t>
       </w:r>
@@ -7261,7 +7275,7 @@
           <w:sz w:val="20"/>
           <w:lang w:val="en-US"/>
         </w:rPr>
-        <w:t>1.50</w:t>
+        <w:t>2.7</w:t>
       </w:r>
       <w:r>
         <w:rPr>
@@ -7901,7 +7915,7 @@
       <w:pPr>
         <w:pStyle w:val="Heading1"/>
       </w:pPr>
-      <w:bookmarkStart w:id="7" w:name="_Toc511246233"/>
+      <w:bookmarkStart w:id="6" w:name="_Toc511246233"/>
       <w:r>
         <w:t>R</w:t>
       </w:r>
@@ -7911,7 +7925,7 @@
       <w:r>
         <w:t xml:space="preserve"> Codes</w:t>
       </w:r>
-      <w:bookmarkEnd w:id="7"/>
+      <w:bookmarkEnd w:id="6"/>
     </w:p>
     <w:p>
       <w:r>
@@ -8334,6 +8348,322 @@
         </w:tc>
       </w:tr>
     </w:tbl>
+    <w:p/>
+    <w:p>
+      <w:pPr>
+        <w:pStyle w:val="Heading1"/>
+      </w:pPr>
+      <w:proofErr w:type="spellStart"/>
+      <w:r>
+        <w:t>Keystore</w:t>
+      </w:r>
+      <w:proofErr w:type="spellEnd"/>
+      <w:r>
+        <w:t xml:space="preserve"> configuration</w:t>
+      </w:r>
+    </w:p>
+    <w:p/>
+    <w:p>
+      <w:pPr>
+        <w:rPr>
+          <w:rFonts w:ascii="Courier New" w:hAnsi="Courier New" w:cs="Courier New"/>
+          <w:color w:val="343D47"/>
+          <w:shd w:val="clear" w:color="auto" w:fill="F5F8FA"/>
+        </w:rPr>
+      </w:pPr>
+      <w:proofErr w:type="spellStart"/>
+      <w:r>
+        <w:rPr>
+          <w:rFonts w:ascii="Courier New" w:hAnsi="Courier New" w:cs="Courier New"/>
+          <w:color w:val="343D47"/>
+          <w:shd w:val="clear" w:color="auto" w:fill="F5F8FA"/>
+        </w:rPr>
+        <w:t>keytool</w:t>
+      </w:r>
+      <w:proofErr w:type="spellEnd"/>
+      <w:r>
+        <w:rPr>
+          <w:rFonts w:ascii="Courier New" w:hAnsi="Courier New" w:cs="Courier New"/>
+          <w:color w:val="343D47"/>
+          <w:shd w:val="clear" w:color="auto" w:fill="F5F8FA"/>
+        </w:rPr>
+        <w:t xml:space="preserve"> -</w:t>
+      </w:r>
+      <w:proofErr w:type="spellStart"/>
+      <w:r>
+        <w:rPr>
+          <w:rFonts w:ascii="Courier New" w:hAnsi="Courier New" w:cs="Courier New"/>
+          <w:color w:val="343D47"/>
+          <w:shd w:val="clear" w:color="auto" w:fill="F5F8FA"/>
+        </w:rPr>
+        <w:t>genseckey</w:t>
+      </w:r>
+      <w:proofErr w:type="spellEnd"/>
+      <w:r>
+        <w:rPr>
+          <w:rFonts w:ascii="Courier New" w:hAnsi="Courier New" w:cs="Courier New"/>
+          <w:color w:val="343D47"/>
+          <w:shd w:val="clear" w:color="auto" w:fill="F5F8FA"/>
+        </w:rPr>
+        <w:t xml:space="preserve"> -alias </w:t>
+      </w:r>
+      <w:r>
+        <w:rPr>
+          <w:rFonts w:ascii="Courier New" w:hAnsi="Courier New" w:cs="Courier New"/>
+          <w:color w:val="343D47"/>
+          <w:shd w:val="clear" w:color="auto" w:fill="F5F8FA"/>
+        </w:rPr>
+        <w:t>ccsecretkey</w:t>
+      </w:r>
+      <w:bookmarkStart w:id="7" w:name="_GoBack"/>
+      <w:bookmarkEnd w:id="7"/>
+      <w:r>
+        <w:rPr>
+          <w:rFonts w:ascii="Courier New" w:hAnsi="Courier New" w:cs="Courier New"/>
+          <w:color w:val="343D47"/>
+          <w:shd w:val="clear" w:color="auto" w:fill="F5F8FA"/>
+        </w:rPr>
+        <w:t xml:space="preserve"> -</w:t>
+      </w:r>
+      <w:proofErr w:type="spellStart"/>
+      <w:r>
+        <w:rPr>
+          <w:rFonts w:ascii="Courier New" w:hAnsi="Courier New" w:cs="Courier New"/>
+          <w:color w:val="343D47"/>
+          <w:shd w:val="clear" w:color="auto" w:fill="F5F8FA"/>
+        </w:rPr>
+        <w:t>keyalg</w:t>
+      </w:r>
+      <w:proofErr w:type="spellEnd"/>
+      <w:r>
+        <w:rPr>
+          <w:rFonts w:ascii="Courier New" w:hAnsi="Courier New" w:cs="Courier New"/>
+          <w:color w:val="343D47"/>
+          <w:shd w:val="clear" w:color="auto" w:fill="F5F8FA"/>
+        </w:rPr>
+        <w:t xml:space="preserve"> </w:t>
+      </w:r>
+      <w:proofErr w:type="spellStart"/>
+      <w:r>
+        <w:rPr>
+          <w:rFonts w:ascii="Courier New" w:hAnsi="Courier New" w:cs="Courier New"/>
+          <w:color w:val="343D47"/>
+          <w:shd w:val="clear" w:color="auto" w:fill="F5F8FA"/>
+        </w:rPr>
+        <w:t>aes</w:t>
+      </w:r>
+      <w:proofErr w:type="spellEnd"/>
+      <w:r>
+        <w:rPr>
+          <w:rFonts w:ascii="Courier New" w:hAnsi="Courier New" w:cs="Courier New"/>
+          <w:color w:val="343D47"/>
+          <w:shd w:val="clear" w:color="auto" w:fill="F5F8FA"/>
+        </w:rPr>
+        <w:t xml:space="preserve"> -</w:t>
+      </w:r>
+      <w:proofErr w:type="spellStart"/>
+      <w:r>
+        <w:rPr>
+          <w:rFonts w:ascii="Courier New" w:hAnsi="Courier New" w:cs="Courier New"/>
+          <w:color w:val="343D47"/>
+          <w:shd w:val="clear" w:color="auto" w:fill="F5F8FA"/>
+        </w:rPr>
+        <w:t>keysize</w:t>
+      </w:r>
+      <w:proofErr w:type="spellEnd"/>
+      <w:r>
+        <w:rPr>
+          <w:rFonts w:ascii="Courier New" w:hAnsi="Courier New" w:cs="Courier New"/>
+          <w:color w:val="343D47"/>
+          <w:shd w:val="clear" w:color="auto" w:fill="F5F8FA"/>
+        </w:rPr>
+        <w:t xml:space="preserve"> 256 -</w:t>
+      </w:r>
+      <w:proofErr w:type="spellStart"/>
+      <w:r>
+        <w:rPr>
+          <w:rFonts w:ascii="Courier New" w:hAnsi="Courier New" w:cs="Courier New"/>
+          <w:color w:val="343D47"/>
+          <w:shd w:val="clear" w:color="auto" w:fill="F5F8FA"/>
+        </w:rPr>
+        <w:t>keystore</w:t>
+      </w:r>
+      <w:proofErr w:type="spellEnd"/>
+      <w:r>
+        <w:rPr>
+          <w:rFonts w:ascii="Courier New" w:hAnsi="Courier New" w:cs="Courier New"/>
+          <w:color w:val="343D47"/>
+          <w:shd w:val="clear" w:color="auto" w:fill="F5F8FA"/>
+        </w:rPr>
+        <w:t xml:space="preserve"> </w:t>
+      </w:r>
+      <w:proofErr w:type="spellStart"/>
+      <w:r>
+        <w:rPr>
+          <w:rFonts w:ascii="Courier New" w:hAnsi="Courier New" w:cs="Courier New"/>
+          <w:color w:val="343D47"/>
+          <w:shd w:val="clear" w:color="auto" w:fill="F5F8FA"/>
+        </w:rPr>
+        <w:t>cckeystore</w:t>
+      </w:r>
+      <w:r>
+        <w:rPr>
+          <w:rFonts w:ascii="Courier New" w:hAnsi="Courier New" w:cs="Courier New"/>
+          <w:color w:val="343D47"/>
+          <w:shd w:val="clear" w:color="auto" w:fill="F5F8FA"/>
+        </w:rPr>
+        <w:t>.jceks</w:t>
+      </w:r>
+      <w:proofErr w:type="spellEnd"/>
+      <w:r>
+        <w:rPr>
+          <w:rFonts w:ascii="Courier New" w:hAnsi="Courier New" w:cs="Courier New"/>
+          <w:color w:val="343D47"/>
+          <w:shd w:val="clear" w:color="auto" w:fill="F5F8FA"/>
+        </w:rPr>
+        <w:t xml:space="preserve"> -</w:t>
+      </w:r>
+      <w:proofErr w:type="spellStart"/>
+      <w:r>
+        <w:rPr>
+          <w:rFonts w:ascii="Courier New" w:hAnsi="Courier New" w:cs="Courier New"/>
+          <w:color w:val="343D47"/>
+          <w:shd w:val="clear" w:color="auto" w:fill="F5F8FA"/>
+        </w:rPr>
+        <w:t>storetype</w:t>
+      </w:r>
+      <w:proofErr w:type="spellEnd"/>
+      <w:r>
+        <w:rPr>
+          <w:rFonts w:ascii="Courier New" w:hAnsi="Courier New" w:cs="Courier New"/>
+          <w:color w:val="343D47"/>
+          <w:shd w:val="clear" w:color="auto" w:fill="F5F8FA"/>
+        </w:rPr>
+        <w:t xml:space="preserve"> </w:t>
+      </w:r>
+      <w:proofErr w:type="spellStart"/>
+      <w:r>
+        <w:rPr>
+          <w:rFonts w:ascii="Courier New" w:hAnsi="Courier New" w:cs="Courier New"/>
+          <w:color w:val="343D47"/>
+          <w:shd w:val="clear" w:color="auto" w:fill="F5F8FA"/>
+        </w:rPr>
+        <w:t>jceks</w:t>
+      </w:r>
+      <w:proofErr w:type="spellEnd"/>
+      <w:r>
+        <w:rPr>
+          <w:rFonts w:ascii="Courier New" w:hAnsi="Courier New" w:cs="Courier New"/>
+          <w:color w:val="343D47"/>
+          <w:shd w:val="clear" w:color="auto" w:fill="F5F8FA"/>
+        </w:rPr>
+        <w:t xml:space="preserve"> -</w:t>
+      </w:r>
+      <w:proofErr w:type="spellStart"/>
+      <w:r>
+        <w:rPr>
+          <w:rFonts w:ascii="Courier New" w:hAnsi="Courier New" w:cs="Courier New"/>
+          <w:color w:val="343D47"/>
+          <w:shd w:val="clear" w:color="auto" w:fill="F5F8FA"/>
+        </w:rPr>
+        <w:t>storepass</w:t>
+      </w:r>
+      <w:proofErr w:type="spellEnd"/>
+      <w:r>
+        <w:rPr>
+          <w:rFonts w:ascii="Courier New" w:hAnsi="Courier New" w:cs="Courier New"/>
+          <w:color w:val="343D47"/>
+          <w:shd w:val="clear" w:color="auto" w:fill="F5F8FA"/>
+        </w:rPr>
+        <w:t xml:space="preserve"> </w:t>
+      </w:r>
+      <w:proofErr w:type="spellStart"/>
+      <w:r>
+        <w:rPr>
+          <w:rFonts w:ascii="Courier New" w:hAnsi="Courier New" w:cs="Courier New"/>
+          <w:color w:val="343D47"/>
+          <w:shd w:val="clear" w:color="auto" w:fill="F5F8FA"/>
+        </w:rPr>
+        <w:t>c</w:t>
+      </w:r>
+      <w:r>
+        <w:rPr>
+          <w:rFonts w:ascii="Courier New" w:hAnsi="Courier New" w:cs="Courier New"/>
+          <w:color w:val="343D47"/>
+          <w:shd w:val="clear" w:color="auto" w:fill="F5F8FA"/>
+        </w:rPr>
+        <w:t>o</w:t>
+      </w:r>
+      <w:r>
+        <w:rPr>
+          <w:rFonts w:ascii="Courier New" w:hAnsi="Courier New" w:cs="Courier New"/>
+          <w:color w:val="343D47"/>
+          <w:shd w:val="clear" w:color="auto" w:fill="F5F8FA"/>
+        </w:rPr>
+        <w:t>!</w:t>
+      </w:r>
+      <w:r>
+        <w:rPr>
+          <w:rFonts w:ascii="Courier New" w:hAnsi="Courier New" w:cs="Courier New"/>
+          <w:color w:val="343D47"/>
+          <w:shd w:val="clear" w:color="auto" w:fill="F5F8FA"/>
+        </w:rPr>
+        <w:t>ncl</w:t>
+      </w:r>
+      <w:r>
+        <w:rPr>
+          <w:rFonts w:ascii="Courier New" w:hAnsi="Courier New" w:cs="Courier New"/>
+          <w:color w:val="343D47"/>
+          <w:shd w:val="clear" w:color="auto" w:fill="F5F8FA"/>
+        </w:rPr>
+        <w:t>@</w:t>
+      </w:r>
+      <w:r>
+        <w:rPr>
+          <w:rFonts w:ascii="Courier New" w:hAnsi="Courier New" w:cs="Courier New"/>
+          <w:color w:val="343D47"/>
+          <w:shd w:val="clear" w:color="auto" w:fill="F5F8FA"/>
+        </w:rPr>
+        <w:t>im</w:t>
+      </w:r>
+      <w:proofErr w:type="spellEnd"/>
+      <w:r>
+        <w:rPr>
+          <w:rFonts w:ascii="Courier New" w:hAnsi="Courier New" w:cs="Courier New"/>
+          <w:color w:val="343D47"/>
+          <w:shd w:val="clear" w:color="auto" w:fill="F5F8FA"/>
+        </w:rPr>
+        <w:t xml:space="preserve"> -</w:t>
+      </w:r>
+      <w:proofErr w:type="spellStart"/>
+      <w:r>
+        <w:rPr>
+          <w:rFonts w:ascii="Courier New" w:hAnsi="Courier New" w:cs="Courier New"/>
+          <w:color w:val="343D47"/>
+          <w:shd w:val="clear" w:color="auto" w:fill="F5F8FA"/>
+        </w:rPr>
+        <w:t>keypass</w:t>
+      </w:r>
+      <w:proofErr w:type="spellEnd"/>
+      <w:r>
+        <w:rPr>
+          <w:rFonts w:ascii="Courier New" w:hAnsi="Courier New" w:cs="Courier New"/>
+          <w:color w:val="343D47"/>
+          <w:shd w:val="clear" w:color="auto" w:fill="F5F8FA"/>
+        </w:rPr>
+        <w:t xml:space="preserve"> </w:t>
+      </w:r>
+      <w:proofErr w:type="spellStart"/>
+      <w:r>
+        <w:rPr>
+          <w:rFonts w:ascii="Courier New" w:hAnsi="Courier New" w:cs="Courier New"/>
+          <w:color w:val="343D47"/>
+          <w:shd w:val="clear" w:color="auto" w:fill="F5F8FA"/>
+        </w:rPr>
+        <w:t>co!ncl@im</w:t>
+      </w:r>
+      <w:proofErr w:type="spellEnd"/>
+    </w:p>
     <w:p/>
     <w:sectPr>
       <w:headerReference w:type="default" r:id="rId9"/>
@@ -11676,7 +12006,7 @@
 </file>
 
 <file path=customXml/itemProps1.xml><?xml version="1.0" encoding="utf-8"?>
-<ds:datastoreItem xmlns:ds="http://schemas.openxmlformats.org/officeDocument/2006/customXml" ds:itemID="{2B6BB387-6DB5-4B3A-99A9-B7616DBFE4E1}">
+<ds:datastoreItem xmlns:ds="http://schemas.openxmlformats.org/officeDocument/2006/customXml" ds:itemID="{C0B7A214-64FB-4485-B8D6-30925C96607B}">
   <ds:schemaRefs>
     <ds:schemaRef ds:uri="http://schemas.openxmlformats.org/officeDocument/2006/bibliography"/>
   </ds:schemaRefs>

</xml_diff>